<commit_message>
final corrections after Steffis review
</commit_message>
<xml_diff>
--- a/OpenChainSpec-2.0.TranslationDE.docx
+++ b/OpenChainSpec-2.0.TranslationDE.docx
@@ -1758,16 +1758,7 @@
           <w:rFonts w:eastAsia="Times New Roman"/>
           <w:lang w:val="de-DE"/>
         </w:rPr>
-        <w:t>Die vorliegende Einführung liefert allen potentiellen</w:t>
-      </w:r>
-      <w:bookmarkStart w:id="2" w:name="_GoBack"/>
-      <w:bookmarkEnd w:id="2"/>
-      <w:r>
-        <w:rPr>
-          <w:rFonts w:eastAsia="Times New Roman"/>
-          <w:lang w:val="de-DE"/>
-        </w:rPr>
-        <w:t xml:space="preserve"> Nutzern den Kontext. Abschnitt 2 definiert Schlüsselbegriffe, die in der Spezifikation genutzt werden. Abschnitt 3 bestimmt die Anforderungen, die ein Programm erfüllen muss, um Konformität zu erreichen. Jeder Anforderung ist eine Liste von Verifikationsmaterial (d.h. Nachweisen) zugeordnet, welches vorhanden sein muss, damit eine bestimmte Anforderung als erfüllt angesehen werden kann. Verifikationsmaterial muss nicht veröffentlicht werden, wenngleich ein</w:t>
+        <w:t>Die vorliegende Einführung liefert allen potentiellen Nutzern den Kontext. Abschnitt 2 definiert Schlüsselbegriffe, die in der Spezifikation genutzt werden. Abschnitt 3 bestimmt die Anforderungen, die ein Programm erfüllen muss, um Konformität zu erreichen. Jeder Anforderung ist eine Liste von Verifikationsmaterial (d.h. Nachweisen) zugeordnet, welches vorhanden sein muss, damit eine bestimmte Anforderung als erfüllt angesehen werden kann. Verifikationsmaterial muss nicht veröffentlicht werden, wenngleich ein</w:t>
       </w:r>
       <w:r>
         <w:rPr>
@@ -1862,7 +1853,7 @@
           <w:lang w:val="de-DE"/>
         </w:rPr>
       </w:pPr>
-      <w:bookmarkStart w:id="3" w:name="_Toc457078796"/>
+      <w:bookmarkStart w:id="2" w:name="_Toc457078796"/>
     </w:p>
     <w:p>
       <w:pPr>
@@ -1905,21 +1896,21 @@
           <w:lang w:val="de-DE"/>
         </w:rPr>
       </w:pPr>
-      <w:bookmarkStart w:id="4" w:name="_Toc7214828"/>
+      <w:bookmarkStart w:id="3" w:name="_Toc7214828"/>
       <w:r>
         <w:rPr>
           <w:lang w:val="de-DE"/>
         </w:rPr>
         <w:t>Definition</w:t>
       </w:r>
+      <w:bookmarkEnd w:id="2"/>
+      <w:r>
+        <w:rPr>
+          <w:lang w:val="de-DE"/>
+        </w:rPr>
+        <w:t>en</w:t>
+      </w:r>
       <w:bookmarkEnd w:id="3"/>
-      <w:r>
-        <w:rPr>
-          <w:lang w:val="de-DE"/>
-        </w:rPr>
-        <w:t>en</w:t>
-      </w:r>
-      <w:bookmarkEnd w:id="4"/>
     </w:p>
     <w:p>
       <w:pPr>
@@ -1948,250 +1939,181 @@
         <w:rPr>
           <w:lang w:val="de-DE"/>
         </w:rPr>
+        <w:t xml:space="preserve"> - Eine Zusammenstellung von Artefakten, die das Ergebnis des Programms für eine Zugelieferte Software darstellt. Die Zusammenstellung kann eines oder mehrere der folgenden Elemente enthalten (ist aber nicht auf diese beschränkt): Quellcode, Benennung des Autors, Urheberrechtshinweise, Kopien der Lizenzbedingungen, Bearbeitungshinweise, schriftliche Angebote, eine Open-Source-Komponenten-Stückliste („Bill </w:t>
+      </w:r>
+      <w:proofErr w:type="spellStart"/>
+      <w:r>
+        <w:rPr>
+          <w:lang w:val="de-DE"/>
+        </w:rPr>
+        <w:t>of</w:t>
+      </w:r>
+      <w:proofErr w:type="spellEnd"/>
+      <w:r>
+        <w:rPr>
+          <w:lang w:val="de-DE"/>
+        </w:rPr>
+        <w:t xml:space="preserve"> Materials“ bzw. „</w:t>
+      </w:r>
+      <w:proofErr w:type="spellStart"/>
+      <w:r>
+        <w:rPr>
+          <w:lang w:val="de-DE"/>
+        </w:rPr>
+        <w:t>BoM</w:t>
+      </w:r>
+      <w:proofErr w:type="spellEnd"/>
+      <w:r>
+        <w:rPr>
+          <w:lang w:val="de-DE"/>
+        </w:rPr>
+        <w:t>"), SPDX-Dokumente, etc.</w:t>
+      </w:r>
+    </w:p>
+    <w:p>
+      <w:pPr>
+        <w:rPr>
+          <w:lang w:val="de-DE"/>
+        </w:rPr>
+      </w:pPr>
+    </w:p>
+    <w:p>
+      <w:pPr>
+        <w:rPr>
+          <w:lang w:val="de-DE"/>
+        </w:rPr>
+      </w:pPr>
+      <w:r>
+        <w:rPr>
+          <w:b/>
+          <w:lang w:val="de-DE"/>
+        </w:rPr>
+        <w:t>„Identifizierte Lizenzen“ -</w:t>
+      </w:r>
+      <w:r>
+        <w:rPr>
+          <w:lang w:val="de-DE"/>
+        </w:rPr>
+        <w:t xml:space="preserve"> eine Reihe von Open-Source-Softwarelizenzen, identifiziert als Ergebnis einer geeigneten Methode zur Identifizierung derjenigen Open-Source-Komponenten, aus denen sich eine Zugelieferte Software zusammensetzt.</w:t>
+      </w:r>
+    </w:p>
+    <w:p>
+      <w:pPr>
+        <w:rPr>
+          <w:lang w:val="de-DE"/>
+        </w:rPr>
+      </w:pPr>
+    </w:p>
+    <w:p>
+      <w:pPr>
+        <w:rPr>
+          <w:lang w:val="de-DE"/>
+        </w:rPr>
+      </w:pPr>
+      <w:r>
+        <w:rPr>
+          <w:b/>
+          <w:lang w:val="de-DE"/>
+        </w:rPr>
+        <w:t>„</w:t>
+      </w:r>
+      <w:proofErr w:type="spellStart"/>
+      <w:r>
+        <w:rPr>
+          <w:b/>
+          <w:lang w:val="de-DE"/>
+        </w:rPr>
+        <w:t>OpenChain</w:t>
+      </w:r>
+      <w:proofErr w:type="spellEnd"/>
+      <w:r>
+        <w:rPr>
+          <w:b/>
+          <w:lang w:val="de-DE"/>
+        </w:rPr>
+        <w:t>-konform“</w:t>
+      </w:r>
+      <w:r>
+        <w:rPr>
+          <w:lang w:val="de-DE"/>
+        </w:rPr>
+        <w:t xml:space="preserve"> - ein Programm, das alle Anforderungen dieser Spezifikation erfüllt.</w:t>
+      </w:r>
+    </w:p>
+    <w:p>
+      <w:pPr>
+        <w:rPr>
+          <w:lang w:val="de-DE"/>
+        </w:rPr>
+      </w:pPr>
+    </w:p>
+    <w:p>
+      <w:pPr>
+        <w:rPr>
+          <w:lang w:val="de-DE"/>
+        </w:rPr>
+      </w:pPr>
+      <w:r>
+        <w:rPr>
+          <w:b/>
+          <w:lang w:val="de-DE"/>
+        </w:rPr>
+        <w:t>„Open Source“</w:t>
+      </w:r>
+      <w:r>
+        <w:rPr>
+          <w:lang w:val="de-DE"/>
+        </w:rPr>
+        <w:t xml:space="preserve"> - Software, die einer oder mehreren Lizenzen unterliegt, die den Definitionsanforderungen für Open Source der Open Source Initiative (OpenSource.org), denen für Freie Software (veröffentlicht durch die Free Software </w:t>
+      </w:r>
+      <w:proofErr w:type="spellStart"/>
+      <w:r>
+        <w:rPr>
+          <w:lang w:val="de-DE"/>
+        </w:rPr>
+        <w:t>Foundation</w:t>
+      </w:r>
+      <w:proofErr w:type="spellEnd"/>
+      <w:r>
+        <w:rPr>
+          <w:lang w:val="de-DE"/>
+        </w:rPr>
+        <w:t>) oder einer ähnlichen Lizenz entsprechen.</w:t>
+      </w:r>
+    </w:p>
+    <w:p>
+      <w:pPr>
+        <w:rPr>
+          <w:lang w:val="de-DE"/>
+        </w:rPr>
+      </w:pPr>
+    </w:p>
+    <w:p>
+      <w:pPr>
+        <w:spacing w:before="60"/>
+        <w:rPr>
+          <w:lang w:val="de-DE"/>
+        </w:rPr>
+      </w:pPr>
+      <w:r>
+        <w:rPr>
+          <w:b/>
+          <w:lang w:val="de-DE"/>
+        </w:rPr>
+        <w:t>„Programm“</w:t>
+      </w:r>
+      <w:r>
+        <w:rPr>
+          <w:lang w:val="de-DE"/>
+        </w:rPr>
+        <w:t xml:space="preserve"> - Richtlinien, Prozesse und Mitarbeiter, die die Compliance-Aktivitäten einer Organisation für Open Source-Lizenzen steuern.</w:t>
+      </w:r>
+      <w:r>
+        <w:rPr>
+          <w:lang w:val="de-DE"/>
+        </w:rPr>
         <w:t xml:space="preserve"> </w:t>
       </w:r>
-      <w:r>
-        <w:rPr>
-          <w:lang w:val="de-DE"/>
-        </w:rPr>
-        <w:t>-</w:t>
-      </w:r>
-      <w:r>
-        <w:rPr>
-          <w:lang w:val="de-DE"/>
-        </w:rPr>
-        <w:t xml:space="preserve"> Eine Zusammenstellung von Artefakten, die das Ergebnis des Programms für eine Zugelieferte Software darstellt.</w:t>
-      </w:r>
-      <w:r>
-        <w:rPr>
-          <w:lang w:val="de-DE"/>
-        </w:rPr>
-        <w:t xml:space="preserve"> </w:t>
-      </w:r>
-      <w:r>
-        <w:rPr>
-          <w:lang w:val="de-DE"/>
-        </w:rPr>
-        <w:t xml:space="preserve">Die Zusammenstellung kann eines oder mehrere der folgenden Elemente enthalten (ist aber nicht auf diese beschränkt): Quellcode, Benennung des Autors, Urheberrechtshinweise, Kopien der Lizenzbedingungen, Bearbeitungshinweise, schriftliche Angebote, eine Open-Source-Komponenten-Stückliste („Bill </w:t>
-      </w:r>
-      <w:proofErr w:type="spellStart"/>
-      <w:r>
-        <w:rPr>
-          <w:lang w:val="de-DE"/>
-        </w:rPr>
-        <w:t>of</w:t>
-      </w:r>
-      <w:proofErr w:type="spellEnd"/>
-      <w:r>
-        <w:rPr>
-          <w:lang w:val="de-DE"/>
-        </w:rPr>
-        <w:t xml:space="preserve"> Materials“ bzw. „</w:t>
-      </w:r>
-      <w:proofErr w:type="spellStart"/>
-      <w:r>
-        <w:rPr>
-          <w:lang w:val="de-DE"/>
-        </w:rPr>
-        <w:t>BoM</w:t>
-      </w:r>
-      <w:proofErr w:type="spellEnd"/>
-      <w:r>
-        <w:rPr>
-          <w:lang w:val="de-DE"/>
-        </w:rPr>
-        <w:t>"), SPDX-Dokumente, etc.</w:t>
-      </w:r>
-    </w:p>
-    <w:p>
-      <w:pPr>
-        <w:rPr>
-          <w:lang w:val="de-DE"/>
-        </w:rPr>
-      </w:pPr>
-    </w:p>
-    <w:p>
-      <w:pPr>
-        <w:rPr>
-          <w:lang w:val="de-DE"/>
-        </w:rPr>
-      </w:pPr>
-      <w:r>
-        <w:rPr>
-          <w:b/>
-          <w:lang w:val="de-DE"/>
-        </w:rPr>
-        <w:t xml:space="preserve">„Identifizierte Lizenzen“ </w:t>
-      </w:r>
-      <w:r>
-        <w:rPr>
-          <w:b/>
-          <w:lang w:val="de-DE"/>
-        </w:rPr>
-        <w:t>-</w:t>
-      </w:r>
-      <w:r>
-        <w:rPr>
-          <w:lang w:val="de-DE"/>
-        </w:rPr>
-        <w:t xml:space="preserve"> eine Reihe von Open-Source-Softwarelizenzen, identifiziert als Ergebnis einer geeigneten Methode zur Identifizierung derjenigen Open-Source-Komponenten, aus denen sich eine Zugelieferte Software zusammensetzt.</w:t>
-      </w:r>
-    </w:p>
-    <w:p>
-      <w:pPr>
-        <w:rPr>
-          <w:lang w:val="de-DE"/>
-        </w:rPr>
-      </w:pPr>
-    </w:p>
-    <w:p>
-      <w:pPr>
-        <w:rPr>
-          <w:lang w:val="de-DE"/>
-        </w:rPr>
-      </w:pPr>
-      <w:r>
-        <w:rPr>
-          <w:b/>
-          <w:lang w:val="de-DE"/>
-        </w:rPr>
-        <w:t>„</w:t>
-      </w:r>
-      <w:proofErr w:type="spellStart"/>
-      <w:r>
-        <w:rPr>
-          <w:b/>
-          <w:lang w:val="de-DE"/>
-        </w:rPr>
-        <w:t>OpenChain</w:t>
-      </w:r>
-      <w:proofErr w:type="spellEnd"/>
-      <w:r>
-        <w:rPr>
-          <w:b/>
-          <w:lang w:val="de-DE"/>
-        </w:rPr>
-        <w:t>-konform“</w:t>
-      </w:r>
-      <w:r>
-        <w:rPr>
-          <w:lang w:val="de-DE"/>
-        </w:rPr>
-        <w:t xml:space="preserve"> </w:t>
-      </w:r>
-      <w:r>
-        <w:rPr>
-          <w:lang w:val="de-DE"/>
-        </w:rPr>
-        <w:t>-</w:t>
-      </w:r>
-      <w:r>
-        <w:rPr>
-          <w:lang w:val="de-DE"/>
-        </w:rPr>
-        <w:t xml:space="preserve"> ein Programm, das alle Anforderungen dieser Spezifikation erfüllt.</w:t>
-      </w:r>
-    </w:p>
-    <w:p>
-      <w:pPr>
-        <w:rPr>
-          <w:lang w:val="de-DE"/>
-        </w:rPr>
-      </w:pPr>
-    </w:p>
-    <w:p>
-      <w:pPr>
-        <w:rPr>
-          <w:lang w:val="de-DE"/>
-        </w:rPr>
-      </w:pPr>
-      <w:r>
-        <w:rPr>
-          <w:b/>
-          <w:lang w:val="de-DE"/>
-        </w:rPr>
-        <w:t>„Open Source“</w:t>
-      </w:r>
-      <w:r>
-        <w:rPr>
-          <w:lang w:val="de-DE"/>
-        </w:rPr>
-        <w:t xml:space="preserve"> - Software, die einer oder mehreren Lizenzen unterliegt, die den Definitionsanforderungen für Open Source der Open Source Initiative (OpenSource.org), denen für </w:t>
-      </w:r>
-      <w:proofErr w:type="spellStart"/>
-      <w:r>
-        <w:rPr>
-          <w:lang w:val="de-DE"/>
-        </w:rPr>
-        <w:t>Freie</w:t>
-      </w:r>
-      <w:proofErr w:type="spellEnd"/>
-      <w:r>
-        <w:rPr>
-          <w:lang w:val="de-DE"/>
-        </w:rPr>
-        <w:t xml:space="preserve"> Software (veröffentlicht durch die Free Software </w:t>
-      </w:r>
-      <w:proofErr w:type="spellStart"/>
-      <w:r>
-        <w:rPr>
-          <w:lang w:val="de-DE"/>
-        </w:rPr>
-        <w:t>Foundation</w:t>
-      </w:r>
-      <w:proofErr w:type="spellEnd"/>
-      <w:r>
-        <w:rPr>
-          <w:lang w:val="de-DE"/>
-        </w:rPr>
-        <w:t>) oder einer ähnlichen Lizenz entsprechen.</w:t>
-      </w:r>
-    </w:p>
-    <w:p>
-      <w:pPr>
-        <w:rPr>
-          <w:lang w:val="de-DE"/>
-        </w:rPr>
-      </w:pPr>
-    </w:p>
-    <w:p>
-      <w:pPr>
-        <w:spacing w:before="60"/>
-        <w:rPr>
-          <w:lang w:val="de-DE"/>
-        </w:rPr>
-      </w:pPr>
-      <w:r>
-        <w:rPr>
-          <w:b/>
-          <w:lang w:val="de-DE"/>
-        </w:rPr>
-        <w:t>„Programm“</w:t>
-      </w:r>
-      <w:r>
-        <w:rPr>
-          <w:lang w:val="de-DE"/>
-        </w:rPr>
-        <w:t xml:space="preserve"> </w:t>
-      </w:r>
-      <w:r>
-        <w:rPr>
-          <w:lang w:val="de-DE"/>
-        </w:rPr>
-        <w:t>-</w:t>
-      </w:r>
-      <w:r>
-        <w:rPr>
-          <w:lang w:val="de-DE"/>
-        </w:rPr>
-        <w:t xml:space="preserve"> Richtlinien, Prozesse und Mitarbeiter, die die Compliance-Aktivitäten einer Organisation für Open Source-Lizenzen steuern.</w:t>
-      </w:r>
-      <w:r>
-        <w:rPr>
-          <w:lang w:val="de-DE"/>
-        </w:rPr>
-        <w:t xml:space="preserve"> </w:t>
-      </w:r>
     </w:p>
     <w:p>
       <w:pPr>
@@ -2218,31 +2140,7 @@
         <w:rPr>
           <w:lang w:val="de-DE"/>
         </w:rPr>
-        <w:t xml:space="preserve"> - jeder Mitarbeiter oder Auftragnehmer eine</w:t>
-      </w:r>
-      <w:r>
-        <w:rPr>
-          <w:lang w:val="de-DE"/>
-        </w:rPr>
-        <w:t>r</w:t>
-      </w:r>
-      <w:r>
-        <w:rPr>
-          <w:lang w:val="de-DE"/>
-        </w:rPr>
-        <w:t xml:space="preserve"> </w:t>
-      </w:r>
-      <w:r>
-        <w:rPr>
-          <w:lang w:val="de-DE"/>
-        </w:rPr>
-        <w:t>Organisation</w:t>
-      </w:r>
-      <w:r>
-        <w:rPr>
-          <w:lang w:val="de-DE"/>
-        </w:rPr>
-        <w:t>, der die Vorgaben für Zugelieferte Software festlegt, zu ihr beiträgt oder für ihre Vorbereitung verantwortlich ist. Abhängig von der jeweiligen Organisation können dies insbesondere (und nicht nur) Software-Entwickler, Release-Ingenieure, Qualitätsprüfer, sowie Mitarbeiter im Produkt-Marketing und im Produkt-Management sein.</w:t>
+        <w:t xml:space="preserve"> - jeder Mitarbeiter oder Auftragnehmer einer Organisation, der die Vorgaben für Zugelieferte Software festlegt, zu ihr beiträgt oder für ihre Vorbereitung verantwortlich ist. Abhängig von der jeweiligen Organisation können dies insbesondere (und nicht nur) Software-Entwickler, Release-Ingenieure, Qualitätsprüfer, sowie Mitarbeiter im Produkt-Marketing und im Produkt-Management sein.</w:t>
       </w:r>
     </w:p>
     <w:p>
@@ -2398,7 +2296,7 @@
           <w:lang w:val="de-DE"/>
         </w:rPr>
       </w:pPr>
-      <w:bookmarkStart w:id="5" w:name="_Toc7214829"/>
+      <w:bookmarkStart w:id="4" w:name="_Toc7214829"/>
       <w:r>
         <w:rPr>
           <w:lang w:val="de-DE"/>
@@ -2406,49 +2304,49 @@
         <w:lastRenderedPageBreak/>
         <w:t>Anforderungen</w:t>
       </w:r>
+      <w:bookmarkEnd w:id="4"/>
+    </w:p>
+    <w:p>
+      <w:pPr>
+        <w:pStyle w:val="berschrift2"/>
+        <w:rPr>
+          <w:lang w:val="de-DE"/>
+        </w:rPr>
+      </w:pPr>
+      <w:bookmarkStart w:id="5" w:name="_Toc457078798"/>
+      <w:bookmarkStart w:id="6" w:name="_Toc7214830"/>
+      <w:r>
+        <w:rPr>
+          <w:lang w:val="de-DE"/>
+        </w:rPr>
+        <w:t>1</w:t>
+      </w:r>
+      <w:r>
+        <w:rPr>
+          <w:lang w:val="de-DE"/>
+        </w:rPr>
+        <w:t>.0</w:t>
+      </w:r>
+      <w:r>
+        <w:rPr>
+          <w:lang w:val="de-DE"/>
+        </w:rPr>
+        <w:t xml:space="preserve"> </w:t>
+      </w:r>
       <w:bookmarkEnd w:id="5"/>
-    </w:p>
-    <w:p>
-      <w:pPr>
-        <w:pStyle w:val="berschrift2"/>
-        <w:rPr>
-          <w:lang w:val="de-DE"/>
-        </w:rPr>
-      </w:pPr>
-      <w:bookmarkStart w:id="6" w:name="_Toc457078798"/>
-      <w:bookmarkStart w:id="7" w:name="_Toc7214830"/>
-      <w:r>
-        <w:rPr>
-          <w:lang w:val="de-DE"/>
-        </w:rPr>
-        <w:t>1</w:t>
-      </w:r>
-      <w:r>
-        <w:rPr>
-          <w:lang w:val="de-DE"/>
-        </w:rPr>
-        <w:t>.0</w:t>
-      </w:r>
-      <w:r>
-        <w:rPr>
-          <w:lang w:val="de-DE"/>
-        </w:rPr>
-        <w:t xml:space="preserve"> </w:t>
+      <w:r>
+        <w:rPr>
+          <w:lang w:val="de-DE"/>
+        </w:rPr>
+        <w:t>Program</w:t>
+      </w:r>
+      <w:r>
+        <w:rPr>
+          <w:lang w:val="de-DE"/>
+        </w:rPr>
+        <w:t>m-Grundlagen</w:t>
       </w:r>
       <w:bookmarkEnd w:id="6"/>
-      <w:r>
-        <w:rPr>
-          <w:lang w:val="de-DE"/>
-        </w:rPr>
-        <w:t>Program</w:t>
-      </w:r>
-      <w:r>
-        <w:rPr>
-          <w:lang w:val="de-DE"/>
-        </w:rPr>
-        <w:t>m-Grundlagen</w:t>
-      </w:r>
-      <w:bookmarkEnd w:id="7"/>
     </w:p>
     <w:p>
       <w:pPr>
@@ -2488,21 +2386,7 @@
           <w:b/>
           <w:lang w:val="de-DE"/>
         </w:rPr>
-        <w:t>Es existiert eine schriftliche Open-Source-Richtlinie, in der die Anforderungen an die Open-Source-Lizenz-Compliance der Zugelieferten Software geregelt ist. Die Richtlinie muss innerhalb de</w:t>
-      </w:r>
-      <w:r>
-        <w:rPr>
-          <w:b/>
-          <w:lang w:val="de-DE"/>
-        </w:rPr>
-        <w:t>r Organisation</w:t>
-      </w:r>
-      <w:r>
-        <w:rPr>
-          <w:b/>
-          <w:lang w:val="de-DE"/>
-        </w:rPr>
-        <w:t xml:space="preserve"> kommuniziert werden.</w:t>
+        <w:t>Es existiert eine schriftliche Open-Source-Richtlinie, in der die Anforderungen an die Open-Source-Lizenz-Compliance der Zugelieferten Software geregelt ist. Die Richtlinie muss innerhalb der Organisation kommuniziert werden.</w:t>
       </w:r>
     </w:p>
     <w:p>
@@ -2723,14 +2607,7 @@
           <w:b/>
           <w:lang w:val="de-DE"/>
         </w:rPr>
-        <w:t>Diejenigen Rollen und zugehörigen Verantwortlichkeiten dieser Rollen identifizieren, die die Performanz und Effektivität des Programms beeinflussen</w:t>
-      </w:r>
-      <w:r>
-        <w:rPr>
-          <w:b/>
-          <w:lang w:val="de-DE"/>
-        </w:rPr>
-        <w:t>;</w:t>
+        <w:t>Diejenigen Rollen und zugehörigen Verantwortlichkeiten dieser Rollen identifizieren, die die Performanz und Effektivität des Programms beeinflussen;</w:t>
       </w:r>
     </w:p>
     <w:p>
@@ -2752,14 +2629,7 @@
           <w:b/>
           <w:lang w:val="de-DE"/>
         </w:rPr>
-        <w:t>Den notwendigen Grad an Fachkompetenz der Person(en) bestimmen, welche die jeweilige Rolle bekleiden</w:t>
-      </w:r>
-      <w:r>
-        <w:rPr>
-          <w:b/>
-          <w:lang w:val="de-DE"/>
-        </w:rPr>
-        <w:t>;</w:t>
+        <w:t>Den notwendigen Grad an Fachkompetenz der Person(en) bestimmen, welche die jeweilige Rolle bekleiden;</w:t>
       </w:r>
     </w:p>
     <w:p>
@@ -2781,14 +2651,7 @@
           <w:b/>
           <w:lang w:val="de-DE"/>
         </w:rPr>
-        <w:t>Sicherstellen, dass diese Personen auf Basis einschlägiger Ausbildung, Schulung und/oder Erfahrung die notwendige Fachkompetenz besitzen</w:t>
-      </w:r>
-      <w:r>
-        <w:rPr>
-          <w:b/>
-          <w:lang w:val="de-DE"/>
-        </w:rPr>
-        <w:t>;</w:t>
+        <w:t>Sicherstellen, dass diese Personen auf Basis einschlägiger Ausbildung, Schulung und/oder Erfahrung die notwendige Fachkompetenz besitzen;</w:t>
       </w:r>
     </w:p>
     <w:p>
@@ -2910,13 +2773,7 @@
         <w:rPr>
           <w:lang w:val="de-DE"/>
         </w:rPr>
-        <w:t xml:space="preserve"> </w:t>
-      </w:r>
-      <w:r>
-        <w:rPr>
-          <w:lang w:val="de-DE"/>
-        </w:rPr>
-        <w:t>Ein Dokument, welches die Kompetenzanforderungen an die jeweiligen Rollen festlegt.</w:t>
+        <w:t xml:space="preserve"> Ein Dokument, welches die Kompetenzanforderungen an die jeweiligen Rollen festlegt.</w:t>
       </w:r>
     </w:p>
     <w:p>
@@ -2940,13 +2797,7 @@
         <w:rPr>
           <w:lang w:val="de-DE"/>
         </w:rPr>
-        <w:t xml:space="preserve"> </w:t>
-      </w:r>
-      <w:r>
-        <w:rPr>
-          <w:lang w:val="de-DE"/>
-        </w:rPr>
-        <w:t xml:space="preserve">Dokumentierte Nachweise der bei jedem Programm-Teilnehmer ermittelten </w:t>
+        <w:t xml:space="preserve"> Dokumentierte Nachweise der bei jedem Programm-Teilnehmer ermittelten </w:t>
       </w:r>
       <w:r>
         <w:rPr>
@@ -3151,14 +3002,7 @@
           <w:b/>
           <w:lang w:val="de-DE"/>
         </w:rPr>
-        <w:t>ihr jeweiliger Beitrag zur Effektivität des Open-Source-Compliance-Programms;</w:t>
-      </w:r>
-      <w:r>
-        <w:rPr>
-          <w:b/>
-          <w:lang w:val="de-DE"/>
-        </w:rPr>
-        <w:t xml:space="preserve"> und</w:t>
+        <w:t>ihr jeweiliger Beitrag zur Effektivität des Open-Source-Compliance-Programms; und</w:t>
       </w:r>
     </w:p>
     <w:p>
@@ -3299,13 +3143,7 @@
         <w:rPr>
           <w:lang w:val="de-DE"/>
         </w:rPr>
-        <w:t>Es soll sichergestellt werden, dass den Teilnehmern ihre jeweiligen Rollen und Verantwortlichkeiten innerhalb des Programms in hinreichendem Maße bekannt sind</w:t>
-      </w:r>
-      <w:r>
-        <w:rPr>
-          <w:lang w:val="de-DE"/>
-        </w:rPr>
-        <w:t>.</w:t>
+        <w:t>Es soll sichergestellt werden, dass den Teilnehmern ihre jeweiligen Rollen und Verantwortlichkeiten innerhalb des Programms in hinreichendem Maße bekannt sind.</w:t>
       </w:r>
     </w:p>
     <w:p>
@@ -3686,8 +3524,8 @@
           <w:lang w:val="de-DE"/>
         </w:rPr>
       </w:pPr>
-      <w:bookmarkStart w:id="8" w:name="_Toc457078799"/>
-      <w:bookmarkStart w:id="9" w:name="_Toc7214831"/>
+      <w:bookmarkStart w:id="7" w:name="_Toc457078799"/>
+      <w:bookmarkStart w:id="8" w:name="_Toc7214831"/>
       <w:r>
         <w:rPr>
           <w:lang w:val="de-DE"/>
@@ -3701,14 +3539,14 @@
         </w:rPr>
         <w:t xml:space="preserve"> </w:t>
       </w:r>
+      <w:bookmarkEnd w:id="7"/>
+      <w:r>
+        <w:rPr>
+          <w:lang w:val="de-DE"/>
+        </w:rPr>
+        <w:t>Definition und Unterstützung relevanter Aufgaben</w:t>
+      </w:r>
       <w:bookmarkEnd w:id="8"/>
-      <w:r>
-        <w:rPr>
-          <w:lang w:val="de-DE"/>
-        </w:rPr>
-        <w:t>Definition und Unterstützung relevanter Aufgaben</w:t>
-      </w:r>
-      <w:bookmarkEnd w:id="9"/>
     </w:p>
     <w:p>
       <w:pPr>
@@ -3762,39 +3600,7 @@
           <w:bCs/>
           <w:lang w:val="de-DE"/>
         </w:rPr>
-        <w:t>Erstellung und Aufrechterhaltung eines Prozesses, um auf Open-Source-Anfragen von außerhalb de</w:t>
-      </w:r>
-      <w:r>
-        <w:rPr>
-          <w:b/>
-          <w:bCs/>
-          <w:lang w:val="de-DE"/>
-        </w:rPr>
-        <w:t>r</w:t>
-      </w:r>
-      <w:r>
-        <w:rPr>
-          <w:b/>
-          <w:bCs/>
-          <w:lang w:val="de-DE"/>
-        </w:rPr>
-        <w:t xml:space="preserve"> </w:t>
-      </w:r>
-      <w:r>
-        <w:rPr>
-          <w:b/>
-          <w:bCs/>
-          <w:lang w:val="de-DE"/>
-        </w:rPr>
-        <w:t>Organisation</w:t>
-      </w:r>
-      <w:r>
-        <w:rPr>
-          <w:b/>
-          <w:bCs/>
-          <w:lang w:val="de-DE"/>
-        </w:rPr>
-        <w:t xml:space="preserve"> wirkungsvoll zu reagieren. Veröffentlichung einer Schnittstelle, über die Dritte Open-Source-Compliance-Anfragen absetzen können.</w:t>
+        <w:t>Erstellung und Aufrechterhaltung eines Prozesses, um auf Open-Source-Anfragen von außerhalb der Organisation wirkungsvoll zu reagieren. Veröffentlichung einer Schnittstelle, über die Dritte Open-Source-Compliance-Anfragen absetzen können.</w:t>
       </w:r>
     </w:p>
     <w:p>
@@ -4274,13 +4080,7 @@
         <w:rPr>
           <w:lang w:val="de-DE"/>
         </w:rPr>
-        <w:t>Die identifizierten Rollen im Programm sind mit ausreichenden personellen und finanziellen Ressourcen ausgestattet</w:t>
-      </w:r>
-      <w:r>
-        <w:rPr>
-          <w:lang w:val="de-DE"/>
-        </w:rPr>
-        <w:t>.</w:t>
+        <w:t>Die identifizierten Rollen im Programm sind mit ausreichenden personellen und finanziellen Ressourcen ausgestattet.</w:t>
       </w:r>
     </w:p>
     <w:p>
@@ -4436,8 +4236,8 @@
           <w:lang w:val="de-DE"/>
         </w:rPr>
       </w:pPr>
-      <w:bookmarkStart w:id="10" w:name="_Toc457078800"/>
-      <w:bookmarkStart w:id="11" w:name="_Toc7214832"/>
+      <w:bookmarkStart w:id="9" w:name="_Toc457078800"/>
+      <w:bookmarkStart w:id="10" w:name="_Toc7214832"/>
       <w:r>
         <w:rPr>
           <w:lang w:val="de-DE"/>
@@ -4451,14 +4251,14 @@
         </w:rPr>
         <w:t xml:space="preserve"> </w:t>
       </w:r>
+      <w:bookmarkEnd w:id="9"/>
+      <w:r>
+        <w:rPr>
+          <w:lang w:val="de-DE"/>
+        </w:rPr>
+        <w:t>Überprüfung und Genehmigung von Open-Source-Inhalten</w:t>
+      </w:r>
       <w:bookmarkEnd w:id="10"/>
-      <w:r>
-        <w:rPr>
-          <w:lang w:val="de-DE"/>
-        </w:rPr>
-        <w:t>Überprüfung und Genehmigung von Open-Source-Inhalten</w:t>
-      </w:r>
-      <w:bookmarkEnd w:id="11"/>
     </w:p>
     <w:p>
       <w:pPr>
@@ -4509,15 +4309,7 @@
           <w:sz w:val="24"/>
           <w:lang w:val="de-DE"/>
         </w:rPr>
-        <w:t xml:space="preserve"> Materials</w:t>
-      </w:r>
-      <w:r>
-        <w:rPr>
-          <w:b/>
-          <w:sz w:val="24"/>
-          <w:lang w:val="de-DE"/>
-        </w:rPr>
-        <w:t xml:space="preserve"> </w:t>
+        <w:t xml:space="preserve"> Materials </w:t>
       </w:r>
     </w:p>
     <w:p>
@@ -4756,13 +4548,6 @@
           <w:lang w:val="de-DE"/>
         </w:rPr>
         <w:tab/>
-      </w:r>
-      <w:r>
-        <w:rPr>
-          <w:b/>
-          <w:sz w:val="24"/>
-          <w:lang w:val="de-DE"/>
-        </w:rPr>
         <w:t>Lizenz-Compliance</w:t>
       </w:r>
     </w:p>
@@ -5038,8 +4823,8 @@
           <w:lang w:val="de-DE"/>
         </w:rPr>
       </w:pPr>
-      <w:bookmarkStart w:id="12" w:name="_Toc457078801"/>
-      <w:bookmarkStart w:id="13" w:name="_Toc7214833"/>
+      <w:bookmarkStart w:id="11" w:name="_Toc457078801"/>
+      <w:bookmarkStart w:id="12" w:name="_Toc7214833"/>
       <w:r>
         <w:rPr>
           <w:lang w:val="de-DE"/>
@@ -5053,14 +4838,14 @@
         </w:rPr>
         <w:t xml:space="preserve"> </w:t>
       </w:r>
+      <w:bookmarkEnd w:id="11"/>
+      <w:r>
+        <w:rPr>
+          <w:lang w:val="de-DE"/>
+        </w:rPr>
+        <w:t>Erzeugung und Bereitstellung von Compliance-Artefakten</w:t>
+      </w:r>
       <w:bookmarkEnd w:id="12"/>
-      <w:r>
-        <w:rPr>
-          <w:lang w:val="de-DE"/>
-        </w:rPr>
-        <w:t>Erzeugung und Bereitstellung von Compliance-Artefakten</w:t>
-      </w:r>
-      <w:bookmarkEnd w:id="13"/>
     </w:p>
     <w:p>
       <w:pPr>
@@ -5287,13 +5072,7 @@
         <w:rPr>
           <w:lang w:val="de-DE"/>
         </w:rPr>
-        <w:t xml:space="preserve"> </w:t>
-      </w:r>
-      <w:r>
-        <w:rPr>
-          <w:lang w:val="de-DE"/>
-        </w:rPr>
-        <w:t>über das letzte Angebotsdatum einer Zugelieferten Software hinaus aufrechterhalten wird bzw. mindestens so lange, wie es die Identifizierten Lizenzen verlangen (je nachdem, welcher Zeitraum länger ist). Es existieren Aufzeichnungen als Beleg, dass das Verfahren ordnungsgemäß befolgt wird.</w:t>
+        <w:t xml:space="preserve"> über das letzte Angebotsdatum einer Zugelieferten Software hinaus aufrechterhalten wird bzw. mindestens so lange, wie es die Identifizierten Lizenzen verlangen (je nachdem, welcher Zeitraum länger ist). Es existieren Aufzeichnungen als Beleg, dass das Verfahren ordnungsgemäß befolgt wird.</w:t>
       </w:r>
     </w:p>
     <w:p>
@@ -5332,7 +5111,21 @@
         <w:rPr>
           <w:lang w:val="de-DE"/>
         </w:rPr>
-        <w:t>Es soll sichergestellt werden, dass angemessene Anstrengungen unternommen werden, um die der Zugelieferten Software beizufügenden Compliance-Artefakte derart zu erstellen, wie durch die Identifizierten Lizenzen erfordert.</w:t>
+        <w:t xml:space="preserve">Es soll sichergestellt werden, dass angemessene Anstrengungen unternommen werden, um die der Zugelieferten Software beizufügenden Compliance-Artefakte derart zu erstellen, wie durch die Identifizierten Lizenzen </w:t>
+      </w:r>
+      <w:r>
+        <w:rPr>
+          <w:lang w:val="de-DE"/>
+        </w:rPr>
+        <w:t>ge</w:t>
+      </w:r>
+      <w:bookmarkStart w:id="13" w:name="_GoBack"/>
+      <w:bookmarkEnd w:id="13"/>
+      <w:r>
+        <w:rPr>
+          <w:lang w:val="de-DE"/>
+        </w:rPr>
+        <w:t>fordert.</w:t>
       </w:r>
     </w:p>
     <w:p>
@@ -5495,14 +5288,7 @@
           <w:b/>
           <w:lang w:val="de-DE"/>
         </w:rPr>
-        <w:t>muss diese Richtlinie intern kommuniziert werden</w:t>
-      </w:r>
-      <w:r>
-        <w:rPr>
-          <w:b/>
-          <w:lang w:val="de-DE"/>
-        </w:rPr>
-        <w:t>; und es</w:t>
+        <w:t>muss diese Richtlinie intern kommuniziert werden; und es</w:t>
       </w:r>
     </w:p>
     <w:p>
@@ -5621,13 +5407,7 @@
         <w:rPr>
           <w:lang w:val="de-DE"/>
         </w:rPr>
-        <w:t>ein dokumentiertes Verfahren, welches Beiträge zu Open Source regelt;</w:t>
-      </w:r>
-      <w:r>
-        <w:rPr>
-          <w:lang w:val="de-DE"/>
-        </w:rPr>
-        <w:t xml:space="preserve"> und</w:t>
+        <w:t>ein dokumentiertes Verfahren, welches Beiträge zu Open Source regelt; und</w:t>
       </w:r>
     </w:p>
     <w:p>
@@ -6521,13 +6301,7 @@
         <w:rPr>
           <w:lang w:val="de-DE"/>
         </w:rPr>
-        <w:t xml:space="preserve"> </w:t>
-      </w:r>
-      <w:r>
-        <w:rPr>
-          <w:lang w:val="de-DE"/>
-        </w:rPr>
-        <w:t>Abhängig von Domäne, Rechtsordnung und/oder Kundenverträgen</w:t>
+        <w:t xml:space="preserve"> Abhängig von Domäne, Rechtsordnung und/oder Kundenverträgen</w:t>
       </w:r>
     </w:p>
   </w:footnote>
@@ -10945,7 +10719,7 @@
     <w:lsdException w:name="Table Web 2" w:semiHidden="1" w:unhideWhenUsed="1"/>
     <w:lsdException w:name="Table Web 3" w:semiHidden="1" w:unhideWhenUsed="1"/>
     <w:lsdException w:name="Balloon Text" w:semiHidden="1" w:unhideWhenUsed="1"/>
-    <w:lsdException w:name="Table Grid" w:semiHidden="1" w:uiPriority="59" w:unhideWhenUsed="1"/>
+    <w:lsdException w:name="Table Grid" w:uiPriority="59"/>
     <w:lsdException w:name="Table Theme" w:semiHidden="1" w:unhideWhenUsed="1"/>
     <w:lsdException w:name="Placeholder Text" w:semiHidden="1"/>
     <w:lsdException w:name="No Spacing" w:uiPriority="1" w:qFormat="1"/>
@@ -11915,7 +11689,7 @@
 </file>
 
 <file path=customXml/itemProps1.xml><?xml version="1.0" encoding="utf-8"?>
-<ds:datastoreItem xmlns:ds="http://schemas.openxmlformats.org/officeDocument/2006/customXml" ds:itemID="{C4A0EEC0-C45C-4E13-9850-067238809E0F}">
+<ds:datastoreItem xmlns:ds="http://schemas.openxmlformats.org/officeDocument/2006/customXml" ds:itemID="{62900A55-0236-8947-90D8-6A2438356804}">
   <ds:schemaRefs>
     <ds:schemaRef ds:uri="http://schemas.openxmlformats.org/officeDocument/2006/bibliography"/>
   </ds:schemaRefs>

</xml_diff>

<commit_message>
very final corrections after Catharinas review
</commit_message>
<xml_diff>
--- a/OpenChainSpec-2.0.TranslationDE.docx
+++ b/OpenChainSpec-2.0.TranslationDE.docx
@@ -264,6 +264,7 @@
           <w:i/>
           <w:sz w:val="24"/>
           <w:szCs w:val="24"/>
+          <w:lang w:val="de-DE"/>
         </w:rPr>
       </w:pPr>
     </w:p>
@@ -279,6 +280,7 @@
           <w:color w:val="1F497D" w:themeColor="text2"/>
           <w:sz w:val="28"/>
           <w:szCs w:val="28"/>
+          <w:lang w:val="de-DE"/>
         </w:rPr>
       </w:pPr>
     </w:p>
@@ -294,6 +296,7 @@
           <w:color w:val="1F497D" w:themeColor="text2"/>
           <w:sz w:val="28"/>
           <w:szCs w:val="28"/>
+          <w:lang w:val="de-DE"/>
         </w:rPr>
       </w:pPr>
     </w:p>
@@ -309,6 +312,7 @@
           <w:color w:val="1F497D" w:themeColor="text2"/>
           <w:sz w:val="28"/>
           <w:szCs w:val="28"/>
+          <w:lang w:val="de-DE"/>
         </w:rPr>
       </w:pPr>
     </w:p>
@@ -324,6 +328,7 @@
           <w:color w:val="1F497D" w:themeColor="text2"/>
           <w:sz w:val="28"/>
           <w:szCs w:val="28"/>
+          <w:lang w:val="de-DE"/>
         </w:rPr>
       </w:pPr>
     </w:p>
@@ -339,6 +344,7 @@
           <w:color w:val="1F497D" w:themeColor="text2"/>
           <w:sz w:val="28"/>
           <w:szCs w:val="28"/>
+          <w:lang w:val="de-DE"/>
         </w:rPr>
       </w:pPr>
     </w:p>
@@ -354,6 +360,7 @@
           <w:color w:val="1F497D" w:themeColor="text2"/>
           <w:sz w:val="28"/>
           <w:szCs w:val="28"/>
+          <w:lang w:val="de-DE"/>
         </w:rPr>
       </w:pPr>
     </w:p>
@@ -367,6 +374,7 @@
         <w:rPr>
           <w:b/>
           <w:sz w:val="28"/>
+          <w:lang w:val="de-DE"/>
         </w:rPr>
       </w:pPr>
     </w:p>
@@ -380,6 +388,7 @@
         <w:rPr>
           <w:b/>
           <w:sz w:val="28"/>
+          <w:lang w:val="de-DE"/>
         </w:rPr>
       </w:pPr>
     </w:p>
@@ -393,6 +402,7 @@
         <w:rPr>
           <w:b/>
           <w:sz w:val="28"/>
+          <w:lang w:val="de-DE"/>
         </w:rPr>
       </w:pPr>
     </w:p>
@@ -406,6 +416,7 @@
         <w:rPr>
           <w:b/>
           <w:sz w:val="28"/>
+          <w:lang w:val="de-DE"/>
         </w:rPr>
       </w:pPr>
     </w:p>
@@ -419,6 +430,7 @@
         <w:rPr>
           <w:b/>
           <w:sz w:val="28"/>
+          <w:lang w:val="de-DE"/>
         </w:rPr>
       </w:pPr>
     </w:p>
@@ -432,6 +444,7 @@
         <w:rPr>
           <w:b/>
           <w:sz w:val="28"/>
+          <w:lang w:val="de-DE"/>
         </w:rPr>
       </w:pPr>
     </w:p>
@@ -445,6 +458,7 @@
         <w:rPr>
           <w:b/>
           <w:sz w:val="28"/>
+          <w:lang w:val="de-DE"/>
         </w:rPr>
       </w:pPr>
     </w:p>
@@ -460,6 +474,7 @@
           <w:b/>
           <w:color w:val="1F497D" w:themeColor="text2"/>
           <w:sz w:val="32"/>
+          <w:lang w:val="de-DE"/>
         </w:rPr>
       </w:pPr>
     </w:p>
@@ -475,6 +490,7 @@
           <w:b/>
           <w:color w:val="1F497D" w:themeColor="text2"/>
           <w:sz w:val="32"/>
+          <w:lang w:val="de-DE"/>
         </w:rPr>
       </w:pPr>
     </w:p>
@@ -490,6 +506,7 @@
           <w:b/>
           <w:color w:val="1F497D" w:themeColor="text2"/>
           <w:sz w:val="32"/>
+          <w:lang w:val="de-DE"/>
         </w:rPr>
       </w:pPr>
     </w:p>
@@ -505,6 +522,7 @@
           <w:b/>
           <w:color w:val="1F497D" w:themeColor="text2"/>
           <w:sz w:val="32"/>
+          <w:lang w:val="de-DE"/>
         </w:rPr>
       </w:pPr>
     </w:p>
@@ -520,6 +538,7 @@
           <w:b/>
           <w:color w:val="1F497D" w:themeColor="text2"/>
           <w:sz w:val="32"/>
+          <w:lang w:val="de-DE"/>
         </w:rPr>
       </w:pPr>
     </w:p>
@@ -535,6 +554,7 @@
           <w:b/>
           <w:color w:val="1F497D" w:themeColor="text2"/>
           <w:sz w:val="32"/>
+          <w:lang w:val="de-DE"/>
         </w:rPr>
       </w:pPr>
     </w:p>
@@ -550,6 +570,7 @@
           <w:b/>
           <w:color w:val="1F497D" w:themeColor="text2"/>
           <w:sz w:val="32"/>
+          <w:lang w:val="de-DE"/>
         </w:rPr>
       </w:pPr>
     </w:p>
@@ -565,6 +586,7 @@
           <w:b/>
           <w:color w:val="1F497D" w:themeColor="text2"/>
           <w:sz w:val="32"/>
+          <w:lang w:val="de-DE"/>
         </w:rPr>
       </w:pPr>
     </w:p>
@@ -580,6 +602,7 @@
           <w:b/>
           <w:color w:val="1F497D" w:themeColor="text2"/>
           <w:sz w:val="32"/>
+          <w:lang w:val="de-DE"/>
         </w:rPr>
       </w:pPr>
     </w:p>
@@ -595,6 +618,7 @@
           <w:b/>
           <w:color w:val="1F497D" w:themeColor="text2"/>
           <w:sz w:val="32"/>
+          <w:lang w:val="de-DE"/>
         </w:rPr>
       </w:pPr>
     </w:p>
@@ -610,6 +634,7 @@
           <w:b/>
           <w:color w:val="1F497D" w:themeColor="text2"/>
           <w:sz w:val="32"/>
+          <w:lang w:val="de-DE"/>
         </w:rPr>
       </w:pPr>
     </w:p>
@@ -620,6 +645,7 @@
           <w:b/>
           <w:color w:val="1F497D" w:themeColor="text2"/>
           <w:sz w:val="36"/>
+          <w:lang w:val="de-DE"/>
         </w:rPr>
       </w:pPr>
     </w:p>
@@ -630,6 +656,7 @@
           <w:b/>
           <w:color w:val="1F497D" w:themeColor="text2"/>
           <w:sz w:val="36"/>
+          <w:lang w:val="de-DE"/>
         </w:rPr>
       </w:pPr>
     </w:p>
@@ -640,6 +667,7 @@
           <w:b/>
           <w:color w:val="1F497D" w:themeColor="text2"/>
           <w:sz w:val="36"/>
+          <w:lang w:val="de-DE"/>
         </w:rPr>
       </w:pPr>
     </w:p>
@@ -2315,6 +2343,8 @@
       </w:pPr>
       <w:bookmarkStart w:id="5" w:name="_Toc457078798"/>
       <w:bookmarkStart w:id="6" w:name="_Toc7214830"/>
+      <w:bookmarkStart w:id="7" w:name="_GoBack"/>
+      <w:bookmarkEnd w:id="7"/>
       <w:r>
         <w:rPr>
           <w:lang w:val="de-DE"/>
@@ -2651,7 +2681,21 @@
           <w:b/>
           <w:lang w:val="de-DE"/>
         </w:rPr>
-        <w:t>Sicherstellen, dass diese Personen auf Basis einschlägiger Ausbildung, Schulung und/oder Erfahrung die notwendige Fachkompetenz besitzen;</w:t>
+        <w:t xml:space="preserve">Sicherstellen, dass diese Personen auf Basis </w:t>
+      </w:r>
+      <w:r>
+        <w:rPr>
+          <w:b/>
+          <w:lang w:val="de-DE"/>
+        </w:rPr>
+        <w:t>angemessener</w:t>
+      </w:r>
+      <w:r>
+        <w:rPr>
+          <w:b/>
+          <w:lang w:val="de-DE"/>
+        </w:rPr>
+        <w:t xml:space="preserve"> Ausbildung, Schulung und/oder Erfahrung die notwendige Fachkompetenz besitzen;</w:t>
       </w:r>
     </w:p>
     <w:p>
@@ -2673,7 +2717,21 @@
           <w:b/>
           <w:lang w:val="de-DE"/>
         </w:rPr>
-        <w:t>Falls notwendig: Maßnahmen ergreifen, dass die hinreichende Fachkompetenz erworben wird; und</w:t>
+        <w:t xml:space="preserve">Falls </w:t>
+      </w:r>
+      <w:r>
+        <w:rPr>
+          <w:b/>
+          <w:lang w:val="de-DE"/>
+        </w:rPr>
+        <w:t>zutreffend</w:t>
+      </w:r>
+      <w:r>
+        <w:rPr>
+          <w:b/>
+          <w:lang w:val="de-DE"/>
+        </w:rPr>
+        <w:t>: Maßnahmen ergreifen, dass die hinreichende Fachkompetenz erworben wird; und</w:t>
       </w:r>
     </w:p>
     <w:p>
@@ -2695,7 +2753,21 @@
           <w:b/>
           <w:lang w:val="de-DE"/>
         </w:rPr>
-        <w:t>Eine hinreichende Dokumentation als Beleg der Fachkompetenz aufrechterhalten.</w:t>
+        <w:t xml:space="preserve">Eine </w:t>
+      </w:r>
+      <w:r>
+        <w:rPr>
+          <w:b/>
+          <w:lang w:val="de-DE"/>
+        </w:rPr>
+        <w:t>angemessene</w:t>
+      </w:r>
+      <w:r>
+        <w:rPr>
+          <w:b/>
+          <w:lang w:val="de-DE"/>
+        </w:rPr>
+        <w:t xml:space="preserve"> Dokumentation als Beleg der Fachkompetenz aufrechterhalten.</w:t>
       </w:r>
     </w:p>
     <w:p>
@@ -3524,8 +3596,8 @@
           <w:lang w:val="de-DE"/>
         </w:rPr>
       </w:pPr>
-      <w:bookmarkStart w:id="7" w:name="_Toc457078799"/>
-      <w:bookmarkStart w:id="8" w:name="_Toc7214831"/>
+      <w:bookmarkStart w:id="8" w:name="_Toc457078799"/>
+      <w:bookmarkStart w:id="9" w:name="_Toc7214831"/>
       <w:r>
         <w:rPr>
           <w:lang w:val="de-DE"/>
@@ -3539,14 +3611,14 @@
         </w:rPr>
         <w:t xml:space="preserve"> </w:t>
       </w:r>
-      <w:bookmarkEnd w:id="7"/>
+      <w:bookmarkEnd w:id="8"/>
       <w:r>
         <w:rPr>
           <w:lang w:val="de-DE"/>
         </w:rPr>
         <w:t>Definition und Unterstützung relevanter Aufgaben</w:t>
       </w:r>
-      <w:bookmarkEnd w:id="8"/>
+      <w:bookmarkEnd w:id="9"/>
     </w:p>
     <w:p>
       <w:pPr>
@@ -4236,8 +4308,8 @@
           <w:lang w:val="de-DE"/>
         </w:rPr>
       </w:pPr>
-      <w:bookmarkStart w:id="9" w:name="_Toc457078800"/>
-      <w:bookmarkStart w:id="10" w:name="_Toc7214832"/>
+      <w:bookmarkStart w:id="10" w:name="_Toc457078800"/>
+      <w:bookmarkStart w:id="11" w:name="_Toc7214832"/>
       <w:r>
         <w:rPr>
           <w:lang w:val="de-DE"/>
@@ -4251,14 +4323,14 @@
         </w:rPr>
         <w:t xml:space="preserve"> </w:t>
       </w:r>
-      <w:bookmarkEnd w:id="9"/>
+      <w:bookmarkEnd w:id="10"/>
       <w:r>
         <w:rPr>
           <w:lang w:val="de-DE"/>
         </w:rPr>
         <w:t>Überprüfung und Genehmigung von Open-Source-Inhalten</w:t>
       </w:r>
-      <w:bookmarkEnd w:id="10"/>
+      <w:bookmarkEnd w:id="11"/>
     </w:p>
     <w:p>
       <w:pPr>
@@ -4823,8 +4895,8 @@
           <w:lang w:val="de-DE"/>
         </w:rPr>
       </w:pPr>
-      <w:bookmarkStart w:id="11" w:name="_Toc457078801"/>
-      <w:bookmarkStart w:id="12" w:name="_Toc7214833"/>
+      <w:bookmarkStart w:id="12" w:name="_Toc457078801"/>
+      <w:bookmarkStart w:id="13" w:name="_Toc7214833"/>
       <w:r>
         <w:rPr>
           <w:lang w:val="de-DE"/>
@@ -4838,14 +4910,14 @@
         </w:rPr>
         <w:t xml:space="preserve"> </w:t>
       </w:r>
-      <w:bookmarkEnd w:id="11"/>
+      <w:bookmarkEnd w:id="12"/>
       <w:r>
         <w:rPr>
           <w:lang w:val="de-DE"/>
         </w:rPr>
         <w:t>Erzeugung und Bereitstellung von Compliance-Artefakten</w:t>
       </w:r>
-      <w:bookmarkEnd w:id="12"/>
+      <w:bookmarkEnd w:id="13"/>
     </w:p>
     <w:p>
       <w:pPr>
@@ -5119,8 +5191,6 @@
         </w:rPr>
         <w:t>ge</w:t>
       </w:r>
-      <w:bookmarkStart w:id="13" w:name="_GoBack"/>
-      <w:bookmarkEnd w:id="13"/>
       <w:r>
         <w:rPr>
           <w:lang w:val="de-DE"/>
@@ -11689,7 +11759,7 @@
 </file>
 
 <file path=customXml/itemProps1.xml><?xml version="1.0" encoding="utf-8"?>
-<ds:datastoreItem xmlns:ds="http://schemas.openxmlformats.org/officeDocument/2006/customXml" ds:itemID="{62900A55-0236-8947-90D8-6A2438356804}">
+<ds:datastoreItem xmlns:ds="http://schemas.openxmlformats.org/officeDocument/2006/customXml" ds:itemID="{0CED9CF7-D361-4B9D-BE9E-01B3DF54FA8A}">
   <ds:schemaRefs>
     <ds:schemaRef ds:uri="http://schemas.openxmlformats.org/officeDocument/2006/bibliography"/>
   </ds:schemaRefs>

</xml_diff>